<commit_message>
Still Commonwealth & Bellhaven are not working
</commit_message>
<xml_diff>
--- a/01_Sept_Code/Step_to_start_timeseries.docx
+++ b/01_Sept_Code/Step_to_start_timeseries.docx
@@ -56,8 +56,14 @@
           <w:ilvl w:val="0"/>
           <w:numId w:val="1"/>
         </w:numPr>
-      </w:pPr>
-      <w:r>
+        <w:rPr>
+          <w:color w:val="00B050"/>
+        </w:rPr>
+      </w:pPr>
+      <w:r>
+        <w:rPr>
+          <w:color w:val="00B050"/>
+        </w:rPr>
         <w:t>Run_Master_Allocate_6hr.dss</w:t>
       </w:r>
     </w:p>
@@ -76,6 +82,18 @@
         <w:rPr>
           <w:color w:val="00B050"/>
         </w:rPr>
+        <w:t>SourceRegulator_3ph.dss</w:t>
+      </w:r>
+    </w:p>
+    <w:p>
+      <w:pPr>
+        <w:pStyle w:val="ListParagraph"/>
+        <w:numPr>
+          <w:ilvl w:val="1"/>
+          <w:numId w:val="1"/>
+        </w:numPr>
+      </w:pPr>
+      <w:r>
         <w:t>Master_6hr.dss</w:t>
       </w:r>
     </w:p>
@@ -207,9 +225,6 @@
           <w:ilvl w:val="1"/>
           <w:numId w:val="1"/>
         </w:numPr>
-        <w:rPr>
-          <w:color w:val="00B050"/>
-        </w:rPr>
       </w:pPr>
       <w:proofErr w:type="spellStart"/>
       <w:r>
@@ -228,13 +243,13 @@
           <w:numId w:val="1"/>
         </w:numPr>
         <w:rPr>
-          <w:color w:val="00B050"/>
+          <w:color w:val="FF0000"/>
         </w:rPr>
       </w:pPr>
       <w:proofErr w:type="spellStart"/>
       <w:r>
         <w:rPr>
-          <w:color w:val="00B050"/>
+          <w:color w:val="FF0000"/>
         </w:rPr>
         <w:t>Monitors_FEEDER.dss</w:t>
       </w:r>
@@ -247,8 +262,14 @@
           <w:ilvl w:val="1"/>
           <w:numId w:val="1"/>
         </w:numPr>
-      </w:pPr>
-      <w:r>
+        <w:rPr>
+          <w:color w:val="FF0000"/>
+        </w:rPr>
+      </w:pPr>
+      <w:r>
+        <w:rPr>
+          <w:color w:val="FF0000"/>
+        </w:rPr>
         <w:t>%s_Central_PV_6hr.dss</w:t>
       </w:r>
     </w:p>
@@ -259,8 +280,14 @@
           <w:ilvl w:val="1"/>
           <w:numId w:val="1"/>
         </w:numPr>
-      </w:pPr>
-      <w:r>
+        <w:rPr>
+          <w:color w:val="00B050"/>
+        </w:rPr>
+      </w:pPr>
+      <w:r>
+        <w:rPr>
+          <w:color w:val="00B050"/>
+        </w:rPr>
         <w:t>LS1_PhaseA.txt</w:t>
       </w:r>
     </w:p>
@@ -271,20 +298,34 @@
           <w:ilvl w:val="1"/>
           <w:numId w:val="1"/>
         </w:numPr>
-      </w:pPr>
-      <w:r>
+        <w:rPr>
+          <w:color w:val="00B050"/>
+        </w:rPr>
+      </w:pPr>
+      <w:r>
+        <w:rPr>
+          <w:color w:val="00B050"/>
+        </w:rPr>
         <w:t>LS1_PhaseB.txt</w:t>
       </w:r>
-    </w:p>
-    <w:p>
-      <w:pPr>
-        <w:pStyle w:val="ListParagraph"/>
-        <w:numPr>
-          <w:ilvl w:val="1"/>
-          <w:numId w:val="1"/>
-        </w:numPr>
-      </w:pPr>
-      <w:r>
+      <w:bookmarkStart w:id="0" w:name="_GoBack"/>
+      <w:bookmarkEnd w:id="0"/>
+    </w:p>
+    <w:p>
+      <w:pPr>
+        <w:pStyle w:val="ListParagraph"/>
+        <w:numPr>
+          <w:ilvl w:val="1"/>
+          <w:numId w:val="1"/>
+        </w:numPr>
+        <w:rPr>
+          <w:color w:val="00B050"/>
+        </w:rPr>
+      </w:pPr>
+      <w:r>
+        <w:rPr>
+          <w:color w:val="00B050"/>
+        </w:rPr>
         <w:t>LS1_PhaseC.txt</w:t>
       </w:r>
     </w:p>
@@ -295,8 +336,14 @@
           <w:ilvl w:val="1"/>
           <w:numId w:val="1"/>
         </w:numPr>
-      </w:pPr>
-      <w:r>
+        <w:rPr>
+          <w:color w:val="00B050"/>
+        </w:rPr>
+      </w:pPr>
+      <w:r>
+        <w:rPr>
+          <w:color w:val="00B050"/>
+        </w:rPr>
         <w:t>LS_PVpeakhours.txt</w:t>
       </w:r>
     </w:p>
@@ -381,61 +428,43 @@
         </w:numPr>
       </w:pPr>
       <w:r>
-        <w:t>LS2</w:t>
-      </w:r>
-      <w:r>
-        <w:t>_PhaseA.txt</w:t>
-      </w:r>
-    </w:p>
-    <w:p>
-      <w:pPr>
-        <w:pStyle w:val="ListParagraph"/>
-        <w:numPr>
-          <w:ilvl w:val="1"/>
-          <w:numId w:val="1"/>
-        </w:numPr>
-      </w:pPr>
-      <w:r>
-        <w:t>LS2</w:t>
-      </w:r>
-      <w:r>
-        <w:t>_PhaseB.txt</w:t>
-      </w:r>
-    </w:p>
-    <w:p>
-      <w:pPr>
-        <w:pStyle w:val="ListParagraph"/>
-        <w:numPr>
-          <w:ilvl w:val="1"/>
-          <w:numId w:val="1"/>
-        </w:numPr>
-      </w:pPr>
-      <w:r>
-        <w:t>L</w:t>
-      </w:r>
-      <w:r>
-        <w:t>S2</w:t>
-      </w:r>
-      <w:r>
-        <w:t>_PhaseC.txt</w:t>
-      </w:r>
-    </w:p>
-    <w:p>
-      <w:pPr>
-        <w:pStyle w:val="ListParagraph"/>
-        <w:numPr>
-          <w:ilvl w:val="1"/>
-          <w:numId w:val="1"/>
-        </w:numPr>
-      </w:pPr>
-      <w:r>
-        <w:t>LS_</w:t>
-      </w:r>
-      <w:r>
-        <w:t>PVdaily</w:t>
-      </w:r>
-      <w:r>
-        <w:t>.txt</w:t>
+        <w:t>LS2_PhaseA.txt</w:t>
+      </w:r>
+    </w:p>
+    <w:p>
+      <w:pPr>
+        <w:pStyle w:val="ListParagraph"/>
+        <w:numPr>
+          <w:ilvl w:val="1"/>
+          <w:numId w:val="1"/>
+        </w:numPr>
+      </w:pPr>
+      <w:r>
+        <w:t>LS2_PhaseB.txt</w:t>
+      </w:r>
+    </w:p>
+    <w:p>
+      <w:pPr>
+        <w:pStyle w:val="ListParagraph"/>
+        <w:numPr>
+          <w:ilvl w:val="1"/>
+          <w:numId w:val="1"/>
+        </w:numPr>
+      </w:pPr>
+      <w:r>
+        <w:t>LS2_PhaseC.txt</w:t>
+      </w:r>
+    </w:p>
+    <w:p>
+      <w:pPr>
+        <w:pStyle w:val="ListParagraph"/>
+        <w:numPr>
+          <w:ilvl w:val="1"/>
+          <w:numId w:val="1"/>
+        </w:numPr>
+      </w:pPr>
+      <w:r>
+        <w:t>LS_PVdaily.txt</w:t>
       </w:r>
     </w:p>
     <w:p>
@@ -511,6 +540,7 @@
         <w:rPr>
           <w:noProof/>
         </w:rPr>
+        <w:lastRenderedPageBreak/>
         <w:drawing>
           <wp:inline distT="0" distB="0" distL="0" distR="0" wp14:anchorId="24BFEF0E" wp14:editId="022F3AA2">
             <wp:extent cx="3990975" cy="1466850"/>
@@ -556,7 +586,6 @@
         <w:rPr>
           <w:noProof/>
         </w:rPr>
-        <w:lastRenderedPageBreak/>
         <w:drawing>
           <wp:inline distT="0" distB="0" distL="0" distR="0" wp14:anchorId="012D3870" wp14:editId="695B1FD6">
             <wp:extent cx="3962400" cy="1457325"/>
@@ -593,8 +622,6 @@
           </wp:inline>
         </w:drawing>
       </w:r>
-      <w:bookmarkStart w:id="0" w:name="_GoBack"/>
-      <w:bookmarkEnd w:id="0"/>
     </w:p>
     <w:sectPr>
       <w:pgSz w:w="12240" w:h="15840"/>

</xml_diff>